<commit_message>
pasted code in the doc
</commit_message>
<xml_diff>
--- a/project_1B.docx
+++ b/project_1B.docx
@@ -335,6 +335,9 @@
         <w:pStyle w:val="ListParagraph"/>
       </w:pPr>
       <w:r>
+        <w:rPr>
+          <w:noProof/>
+        </w:rPr>
         <w:drawing>
           <wp:inline distT="0" distB="0" distL="0" distR="0" wp14:anchorId="785DA454" wp14:editId="72D7FC3B">
             <wp:extent cx="4828891" cy="3695700"/>
@@ -394,6 +397,1074 @@
       </w:pPr>
       <w:r>
         <w:t>The convergence rate of the Binomial Tree method is: 0.9981</w:t>
+      </w:r>
+    </w:p>
+    <w:p/>
+    <w:p/>
+    <w:p/>
+    <w:p/>
+    <w:p/>
+    <w:p/>
+    <w:p>
+      <w:r>
+        <w:rPr>
+          <w:b/>
+          <w:bCs/>
+        </w:rPr>
+        <w:lastRenderedPageBreak/>
+        <w:t>Python Code:</w:t>
+      </w:r>
+    </w:p>
+    <w:p>
+      <w:r>
+        <w:t># Import libraries</w:t>
+      </w:r>
+    </w:p>
+    <w:p>
+      <w:r>
+        <w:t xml:space="preserve">import </w:t>
+      </w:r>
+      <w:proofErr w:type="spellStart"/>
+      <w:r>
+        <w:t>numpy</w:t>
+      </w:r>
+      <w:proofErr w:type="spellEnd"/>
+      <w:r>
+        <w:t xml:space="preserve"> as np</w:t>
+      </w:r>
+    </w:p>
+    <w:p>
+      <w:r>
+        <w:t xml:space="preserve">from </w:t>
+      </w:r>
+      <w:proofErr w:type="spellStart"/>
+      <w:r>
+        <w:t>scipy.stats</w:t>
+      </w:r>
+      <w:proofErr w:type="spellEnd"/>
+      <w:r>
+        <w:t xml:space="preserve"> import norm</w:t>
+      </w:r>
+    </w:p>
+    <w:p>
+      <w:r>
+        <w:t xml:space="preserve">import </w:t>
+      </w:r>
+      <w:proofErr w:type="spellStart"/>
+      <w:r>
+        <w:t>matplotlib.pyplot</w:t>
+      </w:r>
+      <w:proofErr w:type="spellEnd"/>
+      <w:r>
+        <w:t xml:space="preserve"> as plt</w:t>
+      </w:r>
+    </w:p>
+    <w:p>
+      <w:r>
+        <w:t>import math</w:t>
+      </w:r>
+    </w:p>
+    <w:p/>
+    <w:p>
+      <w:r>
+        <w:t># Parameters</w:t>
+      </w:r>
+    </w:p>
+    <w:p>
+      <w:r>
+        <w:t>K = 10                                                                  # Strike price of option</w:t>
+      </w:r>
+    </w:p>
+    <w:p>
+      <w:r>
+        <w:t>r = 0.02                                                                # Constant risk-free interest rate</w:t>
+      </w:r>
+    </w:p>
+    <w:p>
+      <w:r>
+        <w:t>sigma = 0.25                                                            # Constant volatility of the stock price</w:t>
+      </w:r>
+    </w:p>
+    <w:p>
+      <w:r>
+        <w:t>T = 0.25                                                                # Time to maturity</w:t>
+      </w:r>
+    </w:p>
+    <w:p>
+      <w:r>
+        <w:t>S0 = 10                                                                 # Current stock price</w:t>
+      </w:r>
+    </w:p>
+    <w:p/>
+    <w:p>
+      <w:r>
+        <w:t># Function to calculate u and d for the binomial tree</w:t>
+      </w:r>
+    </w:p>
+    <w:p>
+      <w:r>
+        <w:t xml:space="preserve">def </w:t>
+      </w:r>
+      <w:proofErr w:type="spellStart"/>
+      <w:r>
+        <w:t>calculate_u_d</w:t>
+      </w:r>
+      <w:proofErr w:type="spellEnd"/>
+      <w:r>
+        <w:t>(sigma, T, N):</w:t>
+      </w:r>
+    </w:p>
+    <w:p>
+      <w:r>
+        <w:t>    dt = T / N</w:t>
+      </w:r>
+    </w:p>
+    <w:p>
+      <w:r>
+        <w:t xml:space="preserve">    u = </w:t>
+      </w:r>
+      <w:proofErr w:type="spellStart"/>
+      <w:r>
+        <w:t>math.exp</w:t>
+      </w:r>
+      <w:proofErr w:type="spellEnd"/>
+      <w:r>
+        <w:t xml:space="preserve">(sigma * </w:t>
+      </w:r>
+      <w:proofErr w:type="spellStart"/>
+      <w:r>
+        <w:t>math.sqrt</w:t>
+      </w:r>
+      <w:proofErr w:type="spellEnd"/>
+      <w:r>
+        <w:t>(dt))                                 # Compute u</w:t>
+      </w:r>
+    </w:p>
+    <w:p>
+      <w:r>
+        <w:t>    d = 1 / u                                                           # Compute d</w:t>
+      </w:r>
+    </w:p>
+    <w:p>
+      <w:r>
+        <w:t>    return u, d</w:t>
+      </w:r>
+    </w:p>
+    <w:p/>
+    <w:p>
+      <w:r>
+        <w:t># Function to calculate option price using binomial tree method</w:t>
+      </w:r>
+    </w:p>
+    <w:p>
+      <w:r>
+        <w:t xml:space="preserve">def </w:t>
+      </w:r>
+      <w:proofErr w:type="spellStart"/>
+      <w:r>
+        <w:t>calculate_price_binomial_tree</w:t>
+      </w:r>
+      <w:proofErr w:type="spellEnd"/>
+      <w:r>
+        <w:t>(N):</w:t>
+      </w:r>
+    </w:p>
+    <w:p>
+      <w:r>
+        <w:t>    dt = T / N</w:t>
+      </w:r>
+    </w:p>
+    <w:p>
+      <w:r>
+        <w:t xml:space="preserve">    u, d = </w:t>
+      </w:r>
+      <w:proofErr w:type="spellStart"/>
+      <w:r>
+        <w:t>calculate_u_d</w:t>
+      </w:r>
+      <w:proofErr w:type="spellEnd"/>
+      <w:r>
+        <w:t>(sigma, T, N)</w:t>
+      </w:r>
+    </w:p>
+    <w:p>
+      <w:r>
+        <w:t>    p = (</w:t>
+      </w:r>
+      <w:proofErr w:type="spellStart"/>
+      <w:r>
+        <w:t>math.exp</w:t>
+      </w:r>
+      <w:proofErr w:type="spellEnd"/>
+      <w:r>
+        <w:t>(r * dt) - d) / (u - d)                                # Probability of up movement</w:t>
+      </w:r>
+    </w:p>
+    <w:p>
+      <w:r>
+        <w:t xml:space="preserve">    </w:t>
+      </w:r>
+      <w:proofErr w:type="spellStart"/>
+      <w:r>
+        <w:t>stock_price</w:t>
+      </w:r>
+      <w:proofErr w:type="spellEnd"/>
+      <w:r>
+        <w:t xml:space="preserve"> = [0] * (N + 1)                                         # Initialize the stock price at maturity</w:t>
+      </w:r>
+    </w:p>
+    <w:p>
+      <w:r>
+        <w:t xml:space="preserve">    </w:t>
+      </w:r>
+      <w:proofErr w:type="spellStart"/>
+      <w:r>
+        <w:t>option_value</w:t>
+      </w:r>
+      <w:proofErr w:type="spellEnd"/>
+      <w:r>
+        <w:t xml:space="preserve"> = [0] * (N + 1)                                        # Initialize the option values at maturity</w:t>
+      </w:r>
+    </w:p>
+    <w:p>
+      <w:r>
+        <w:t xml:space="preserve">    </w:t>
+      </w:r>
+    </w:p>
+    <w:p>
+      <w:r>
+        <w:lastRenderedPageBreak/>
+        <w:t>    # Loop through each time step</w:t>
+      </w:r>
+    </w:p>
+    <w:p>
+      <w:r>
+        <w:t xml:space="preserve">    for </w:t>
+      </w:r>
+      <w:proofErr w:type="spellStart"/>
+      <w:r>
+        <w:t>i</w:t>
+      </w:r>
+      <w:proofErr w:type="spellEnd"/>
+      <w:r>
+        <w:t xml:space="preserve"> in range(N + 1):</w:t>
+      </w:r>
+    </w:p>
+    <w:p>
+      <w:r>
+        <w:t xml:space="preserve">        </w:t>
+      </w:r>
+      <w:proofErr w:type="spellStart"/>
+      <w:r>
+        <w:t>stock_price</w:t>
+      </w:r>
+      <w:proofErr w:type="spellEnd"/>
+      <w:r>
+        <w:t>[</w:t>
+      </w:r>
+      <w:proofErr w:type="spellStart"/>
+      <w:r>
+        <w:t>i</w:t>
+      </w:r>
+      <w:proofErr w:type="spellEnd"/>
+      <w:r>
+        <w:t xml:space="preserve">] = S0 * (u ** (N - </w:t>
+      </w:r>
+      <w:proofErr w:type="spellStart"/>
+      <w:r>
+        <w:t>i</w:t>
+      </w:r>
+      <w:proofErr w:type="spellEnd"/>
+      <w:r>
+        <w:t xml:space="preserve">)) * (d ** </w:t>
+      </w:r>
+      <w:proofErr w:type="spellStart"/>
+      <w:r>
+        <w:t>i</w:t>
+      </w:r>
+      <w:proofErr w:type="spellEnd"/>
+      <w:r>
+        <w:t>)                 # Calculate stock price at maturity</w:t>
+      </w:r>
+    </w:p>
+    <w:p>
+      <w:r>
+        <w:t xml:space="preserve">        </w:t>
+      </w:r>
+      <w:proofErr w:type="spellStart"/>
+      <w:r>
+        <w:t>option_value</w:t>
+      </w:r>
+      <w:proofErr w:type="spellEnd"/>
+      <w:r>
+        <w:t>[</w:t>
+      </w:r>
+      <w:proofErr w:type="spellStart"/>
+      <w:r>
+        <w:t>i</w:t>
+      </w:r>
+      <w:proofErr w:type="spellEnd"/>
+      <w:r>
+        <w:t>] = max(</w:t>
+      </w:r>
+      <w:proofErr w:type="spellStart"/>
+      <w:r>
+        <w:t>stock_price</w:t>
+      </w:r>
+      <w:proofErr w:type="spellEnd"/>
+      <w:r>
+        <w:t>[</w:t>
+      </w:r>
+      <w:proofErr w:type="spellStart"/>
+      <w:r>
+        <w:t>i</w:t>
+      </w:r>
+      <w:proofErr w:type="spellEnd"/>
+      <w:r>
+        <w:t>] - K, 0)                    # Calculate option value at maturity</w:t>
+      </w:r>
+    </w:p>
+    <w:p>
+      <w:r>
+        <w:t xml:space="preserve">    </w:t>
+      </w:r>
+    </w:p>
+    <w:p>
+      <w:r>
+        <w:t>    # Calculate option values at earlier time steps using backward recursion</w:t>
+      </w:r>
+    </w:p>
+    <w:p>
+      <w:r>
+        <w:t>    for j in range(N - 1, -1, -1):</w:t>
+      </w:r>
+    </w:p>
+    <w:p>
+      <w:r>
+        <w:t xml:space="preserve">        for </w:t>
+      </w:r>
+      <w:proofErr w:type="spellStart"/>
+      <w:r>
+        <w:t>i</w:t>
+      </w:r>
+      <w:proofErr w:type="spellEnd"/>
+      <w:r>
+        <w:t xml:space="preserve"> in range(j + 1):</w:t>
+      </w:r>
+    </w:p>
+    <w:p>
+      <w:r>
+        <w:t xml:space="preserve">            </w:t>
+      </w:r>
+      <w:proofErr w:type="spellStart"/>
+      <w:r>
+        <w:t>option_value</w:t>
+      </w:r>
+      <w:proofErr w:type="spellEnd"/>
+      <w:r>
+        <w:t>[</w:t>
+      </w:r>
+      <w:proofErr w:type="spellStart"/>
+      <w:r>
+        <w:t>i</w:t>
+      </w:r>
+      <w:proofErr w:type="spellEnd"/>
+      <w:r>
+        <w:t xml:space="preserve">] = </w:t>
+      </w:r>
+      <w:proofErr w:type="spellStart"/>
+      <w:r>
+        <w:t>math.exp</w:t>
+      </w:r>
+      <w:proofErr w:type="spellEnd"/>
+      <w:r>
+        <w:t xml:space="preserve">(-r * dt) * (p * </w:t>
+      </w:r>
+      <w:proofErr w:type="spellStart"/>
+      <w:r>
+        <w:t>option_value</w:t>
+      </w:r>
+      <w:proofErr w:type="spellEnd"/>
+      <w:r>
+        <w:t>[</w:t>
+      </w:r>
+      <w:proofErr w:type="spellStart"/>
+      <w:r>
+        <w:t>i</w:t>
+      </w:r>
+      <w:proofErr w:type="spellEnd"/>
+      <w:r>
+        <w:t xml:space="preserve">] + (1 - p) * </w:t>
+      </w:r>
+      <w:proofErr w:type="spellStart"/>
+      <w:r>
+        <w:t>option_value</w:t>
+      </w:r>
+      <w:proofErr w:type="spellEnd"/>
+      <w:r>
+        <w:t>[</w:t>
+      </w:r>
+      <w:proofErr w:type="spellStart"/>
+      <w:r>
+        <w:t>i</w:t>
+      </w:r>
+      <w:proofErr w:type="spellEnd"/>
+      <w:r>
+        <w:t xml:space="preserve"> + 1])</w:t>
+      </w:r>
+    </w:p>
+    <w:p>
+      <w:r>
+        <w:t xml:space="preserve">    </w:t>
+      </w:r>
+    </w:p>
+    <w:p>
+      <w:r>
+        <w:t>    # Return option value at time 0</w:t>
+      </w:r>
+    </w:p>
+    <w:p>
+      <w:r>
+        <w:t xml:space="preserve">    return </w:t>
+      </w:r>
+      <w:proofErr w:type="spellStart"/>
+      <w:r>
+        <w:t>option_value</w:t>
+      </w:r>
+      <w:proofErr w:type="spellEnd"/>
+      <w:r>
+        <w:t>[0]</w:t>
+      </w:r>
+    </w:p>
+    <w:p/>
+    <w:p>
+      <w:r>
+        <w:t># Function to calculate option price using Black-Scholes formula</w:t>
+      </w:r>
+    </w:p>
+    <w:p>
+      <w:r>
+        <w:t xml:space="preserve">def </w:t>
+      </w:r>
+      <w:proofErr w:type="spellStart"/>
+      <w:r>
+        <w:t>calculate_price_black_scholes</w:t>
+      </w:r>
+      <w:proofErr w:type="spellEnd"/>
+      <w:r>
+        <w:t>():</w:t>
+      </w:r>
+    </w:p>
+    <w:p>
+      <w:r>
+        <w:t xml:space="preserve">    d1 = (math.log(S0 / K) + (r + sigma ** 2 / 2) * T) / (sigma * </w:t>
+      </w:r>
+      <w:proofErr w:type="spellStart"/>
+      <w:r>
+        <w:t>math.sqrt</w:t>
+      </w:r>
+      <w:proofErr w:type="spellEnd"/>
+      <w:r>
+        <w:t>(T))</w:t>
+      </w:r>
+    </w:p>
+    <w:p>
+      <w:r>
+        <w:t xml:space="preserve">    d2 = d1 - sigma * </w:t>
+      </w:r>
+      <w:proofErr w:type="spellStart"/>
+      <w:r>
+        <w:t>math.sqrt</w:t>
+      </w:r>
+      <w:proofErr w:type="spellEnd"/>
+      <w:r>
+        <w:t>(T)</w:t>
+      </w:r>
+    </w:p>
+    <w:p>
+      <w:r>
+        <w:t xml:space="preserve">    price = S0 * </w:t>
+      </w:r>
+      <w:proofErr w:type="spellStart"/>
+      <w:r>
+        <w:t>norm.cdf</w:t>
+      </w:r>
+      <w:proofErr w:type="spellEnd"/>
+      <w:r>
+        <w:t xml:space="preserve">(d1) - K * </w:t>
+      </w:r>
+      <w:proofErr w:type="spellStart"/>
+      <w:r>
+        <w:t>math.exp</w:t>
+      </w:r>
+      <w:proofErr w:type="spellEnd"/>
+      <w:r>
+        <w:t xml:space="preserve">(-r * T) * </w:t>
+      </w:r>
+      <w:proofErr w:type="spellStart"/>
+      <w:r>
+        <w:t>norm.cdf</w:t>
+      </w:r>
+      <w:proofErr w:type="spellEnd"/>
+      <w:r>
+        <w:t>(d2)     # Black-Scholes formula</w:t>
+      </w:r>
+    </w:p>
+    <w:p>
+      <w:r>
+        <w:t>    return price</w:t>
+      </w:r>
+    </w:p>
+    <w:p/>
+    <w:p>
+      <w:r>
+        <w:t>if __name__ == "__main__":</w:t>
+      </w:r>
+    </w:p>
+    <w:p>
+      <w:r>
+        <w:t xml:space="preserve">    </w:t>
+      </w:r>
+    </w:p>
+    <w:p>
+      <w:r>
+        <w:t>    # (b) Calculate the option price using the Black-Scholes formula</w:t>
+      </w:r>
+    </w:p>
+    <w:p>
+      <w:r>
+        <w:t xml:space="preserve">    </w:t>
+      </w:r>
+      <w:proofErr w:type="spellStart"/>
+      <w:r>
+        <w:t>price_black_scholes</w:t>
+      </w:r>
+      <w:proofErr w:type="spellEnd"/>
+      <w:r>
+        <w:t xml:space="preserve"> = </w:t>
+      </w:r>
+      <w:proofErr w:type="spellStart"/>
+      <w:r>
+        <w:t>calculate_price_black_scholes</w:t>
+      </w:r>
+      <w:proofErr w:type="spellEnd"/>
+      <w:r>
+        <w:t>()</w:t>
+      </w:r>
+    </w:p>
+    <w:p/>
+    <w:p>
+      <w:r>
+        <w:t>    # (a) Calculate option prices using binomial tree method for number of time steps N = 10, 100, 1000, and 10000</w:t>
+      </w:r>
+    </w:p>
+    <w:p>
+      <w:r>
+        <w:t xml:space="preserve">    </w:t>
+      </w:r>
+      <w:proofErr w:type="spellStart"/>
+      <w:r>
+        <w:t>prices_binomial_tree</w:t>
+      </w:r>
+      <w:proofErr w:type="spellEnd"/>
+      <w:r>
+        <w:t xml:space="preserve"> = []</w:t>
+      </w:r>
+    </w:p>
+    <w:p>
+      <w:r>
+        <w:t>    errors = []</w:t>
+      </w:r>
+    </w:p>
+    <w:p>
+      <w:r>
+        <w:lastRenderedPageBreak/>
+        <w:t>    for N in [10, 100, 1000, 10000]:</w:t>
+      </w:r>
+    </w:p>
+    <w:p>
+      <w:r>
+        <w:t xml:space="preserve">        price = </w:t>
+      </w:r>
+      <w:proofErr w:type="spellStart"/>
+      <w:r>
+        <w:t>calculate_price_binomial_tree</w:t>
+      </w:r>
+      <w:proofErr w:type="spellEnd"/>
+      <w:r>
+        <w:t>(N)</w:t>
+      </w:r>
+    </w:p>
+    <w:p>
+      <w:r>
+        <w:t xml:space="preserve">        </w:t>
+      </w:r>
+      <w:proofErr w:type="spellStart"/>
+      <w:r>
+        <w:t>prices_binomial_tree.append</w:t>
+      </w:r>
+      <w:proofErr w:type="spellEnd"/>
+      <w:r>
+        <w:t>(price)</w:t>
+      </w:r>
+    </w:p>
+    <w:p>
+      <w:r>
+        <w:t xml:space="preserve">        error = abs(price - </w:t>
+      </w:r>
+      <w:proofErr w:type="spellStart"/>
+      <w:r>
+        <w:t>price_black_scholes</w:t>
+      </w:r>
+      <w:proofErr w:type="spellEnd"/>
+      <w:r>
+        <w:t>)</w:t>
+      </w:r>
+    </w:p>
+    <w:p>
+      <w:r>
+        <w:t xml:space="preserve">        </w:t>
+      </w:r>
+      <w:proofErr w:type="spellStart"/>
+      <w:r>
+        <w:t>errors.append</w:t>
+      </w:r>
+      <w:proofErr w:type="spellEnd"/>
+      <w:r>
+        <w:t>(error)</w:t>
+      </w:r>
+    </w:p>
+    <w:p>
+      <w:r>
+        <w:t xml:space="preserve">    </w:t>
+      </w:r>
+    </w:p>
+    <w:p>
+      <w:r>
+        <w:t>    # (c) Print the table and Black-Scholes price</w:t>
+      </w:r>
+    </w:p>
+    <w:p>
+      <w:r>
+        <w:t xml:space="preserve">    print("Price using Black-Scholes: ", </w:t>
+      </w:r>
+      <w:proofErr w:type="spellStart"/>
+      <w:r>
+        <w:t>price_black_scholes</w:t>
+      </w:r>
+      <w:proofErr w:type="spellEnd"/>
+      <w:r>
+        <w:t>)</w:t>
+      </w:r>
+    </w:p>
+    <w:p>
+      <w:r>
+        <w:t>    print("N\</w:t>
+      </w:r>
+      <w:proofErr w:type="spellStart"/>
+      <w:r>
+        <w:t>tBinomial</w:t>
+      </w:r>
+      <w:proofErr w:type="spellEnd"/>
+      <w:r>
+        <w:t xml:space="preserve"> Tree\</w:t>
+      </w:r>
+      <w:proofErr w:type="spellStart"/>
+      <w:r>
+        <w:t>t|E</w:t>
+      </w:r>
+      <w:proofErr w:type="spellEnd"/>
+      <w:r>
+        <w:t>|")</w:t>
+      </w:r>
+    </w:p>
+    <w:p>
+      <w:r>
+        <w:t xml:space="preserve">    for </w:t>
+      </w:r>
+      <w:proofErr w:type="spellStart"/>
+      <w:r>
+        <w:t>i</w:t>
+      </w:r>
+      <w:proofErr w:type="spellEnd"/>
+      <w:r>
+        <w:t xml:space="preserve"> in range(</w:t>
+      </w:r>
+      <w:proofErr w:type="spellStart"/>
+      <w:r>
+        <w:t>len</w:t>
+      </w:r>
+      <w:proofErr w:type="spellEnd"/>
+      <w:r>
+        <w:t>(</w:t>
+      </w:r>
+      <w:proofErr w:type="spellStart"/>
+      <w:r>
+        <w:t>prices_binomial_tree</w:t>
+      </w:r>
+      <w:proofErr w:type="spellEnd"/>
+      <w:r>
+        <w:t>)):</w:t>
+      </w:r>
+    </w:p>
+    <w:p>
+      <w:r>
+        <w:t>        print(f"{[10, 100, 1000, 10000][</w:t>
+      </w:r>
+      <w:proofErr w:type="spellStart"/>
+      <w:r>
+        <w:t>i</w:t>
+      </w:r>
+      <w:proofErr w:type="spellEnd"/>
+      <w:r>
+        <w:t>]}\t{</w:t>
+      </w:r>
+      <w:proofErr w:type="spellStart"/>
+      <w:r>
+        <w:t>prices_binomial_tree</w:t>
+      </w:r>
+      <w:proofErr w:type="spellEnd"/>
+      <w:r>
+        <w:t>[</w:t>
+      </w:r>
+      <w:proofErr w:type="spellStart"/>
+      <w:r>
+        <w:t>i</w:t>
+      </w:r>
+      <w:proofErr w:type="spellEnd"/>
+      <w:r>
+        <w:t>]:.6f}\t{errors[</w:t>
+      </w:r>
+      <w:proofErr w:type="spellStart"/>
+      <w:r>
+        <w:t>i</w:t>
+      </w:r>
+      <w:proofErr w:type="spellEnd"/>
+      <w:r>
+        <w:t>]:.7f}")</w:t>
+      </w:r>
+    </w:p>
+    <w:p/>
+    <w:p>
+      <w:r>
+        <w:t xml:space="preserve">    # (d) Create log-log plot of </w:t>
+      </w:r>
+      <w:proofErr w:type="spellStart"/>
+      <w:r>
+        <w:t>ln|E</w:t>
+      </w:r>
+      <w:proofErr w:type="spellEnd"/>
+      <w:r>
+        <w:t>| vs ln N</w:t>
+      </w:r>
+    </w:p>
+    <w:p>
+      <w:r>
+        <w:t xml:space="preserve">    </w:t>
+      </w:r>
+      <w:proofErr w:type="spellStart"/>
+      <w:r>
+        <w:t>ln_N</w:t>
+      </w:r>
+      <w:proofErr w:type="spellEnd"/>
+      <w:r>
+        <w:t xml:space="preserve"> = [math.log(N) for N in [10, 100, 1000, 10000]]                # Calculate ln(N) for each value of N</w:t>
+      </w:r>
+    </w:p>
+    <w:p>
+      <w:r>
+        <w:t xml:space="preserve">    </w:t>
+      </w:r>
+      <w:proofErr w:type="spellStart"/>
+      <w:r>
+        <w:t>ln_E</w:t>
+      </w:r>
+      <w:proofErr w:type="spellEnd"/>
+      <w:r>
+        <w:t xml:space="preserve"> = [math.log(E) for E in errors]                                # Calculate ln(errors) for each error value</w:t>
+      </w:r>
+    </w:p>
+    <w:p>
+      <w:r>
+        <w:t xml:space="preserve">    </w:t>
+      </w:r>
+      <w:proofErr w:type="spellStart"/>
+      <w:r>
+        <w:t>plt.plot</w:t>
+      </w:r>
+      <w:proofErr w:type="spellEnd"/>
+      <w:r>
+        <w:t>(</w:t>
+      </w:r>
+      <w:proofErr w:type="spellStart"/>
+      <w:r>
+        <w:t>ln_N</w:t>
+      </w:r>
+      <w:proofErr w:type="spellEnd"/>
+      <w:r>
+        <w:t xml:space="preserve">, </w:t>
+      </w:r>
+      <w:proofErr w:type="spellStart"/>
+      <w:r>
+        <w:t>ln_E</w:t>
+      </w:r>
+      <w:proofErr w:type="spellEnd"/>
+      <w:r>
+        <w:t>, '</w:t>
+      </w:r>
+      <w:proofErr w:type="spellStart"/>
+      <w:r>
+        <w:t>bo</w:t>
+      </w:r>
+      <w:proofErr w:type="spellEnd"/>
+      <w:r>
+        <w:t xml:space="preserve">')                                          # Plot </w:t>
+      </w:r>
+      <w:proofErr w:type="spellStart"/>
+      <w:r>
+        <w:t>ln|E</w:t>
+      </w:r>
+      <w:proofErr w:type="spellEnd"/>
+      <w:r>
+        <w:t>| vs ln N with blue circles</w:t>
+      </w:r>
+    </w:p>
+    <w:p>
+      <w:r>
+        <w:t xml:space="preserve">    </w:t>
+      </w:r>
+      <w:proofErr w:type="spellStart"/>
+      <w:r>
+        <w:t>plt.xlabel</w:t>
+      </w:r>
+      <w:proofErr w:type="spellEnd"/>
+      <w:r>
+        <w:t>('ln N')                                                  # Set x-axis label as 'ln N'</w:t>
+      </w:r>
+    </w:p>
+    <w:p>
+      <w:r>
+        <w:t xml:space="preserve">    </w:t>
+      </w:r>
+      <w:proofErr w:type="spellStart"/>
+      <w:r>
+        <w:t>plt.ylabel</w:t>
+      </w:r>
+      <w:proofErr w:type="spellEnd"/>
+      <w:r>
+        <w:t>('</w:t>
+      </w:r>
+      <w:proofErr w:type="spellStart"/>
+      <w:r>
+        <w:t>ln|E</w:t>
+      </w:r>
+      <w:proofErr w:type="spellEnd"/>
+      <w:r>
+        <w:t>|')                                                 # Set y-axis label as '</w:t>
+      </w:r>
+      <w:proofErr w:type="spellStart"/>
+      <w:r>
+        <w:t>ln|E</w:t>
+      </w:r>
+      <w:proofErr w:type="spellEnd"/>
+      <w:r>
+        <w:t>|'</w:t>
+      </w:r>
+    </w:p>
+    <w:p>
+      <w:r>
+        <w:t xml:space="preserve">    </w:t>
+      </w:r>
+      <w:proofErr w:type="spellStart"/>
+      <w:r>
+        <w:t>plt.title</w:t>
+      </w:r>
+      <w:proofErr w:type="spellEnd"/>
+      <w:r>
+        <w:t>('Log-Log Plot of Error vs Number of Time Steps')          # Set plot title</w:t>
+      </w:r>
+    </w:p>
+    <w:p/>
+    <w:p>
+      <w:r>
+        <w:t>    # (d) Perform linear regression to find slope and intercept of the least squares line</w:t>
+      </w:r>
+    </w:p>
+    <w:p>
+      <w:r>
+        <w:t xml:space="preserve">    slope, intercept = </w:t>
+      </w:r>
+      <w:proofErr w:type="spellStart"/>
+      <w:r>
+        <w:t>np.polyfit</w:t>
+      </w:r>
+      <w:proofErr w:type="spellEnd"/>
+      <w:r>
+        <w:t>(</w:t>
+      </w:r>
+      <w:proofErr w:type="spellStart"/>
+      <w:r>
+        <w:t>ln_N</w:t>
+      </w:r>
+      <w:proofErr w:type="spellEnd"/>
+      <w:r>
+        <w:t xml:space="preserve">, </w:t>
+      </w:r>
+      <w:proofErr w:type="spellStart"/>
+      <w:r>
+        <w:t>ln_E</w:t>
+      </w:r>
+      <w:proofErr w:type="spellEnd"/>
+      <w:r>
+        <w:t>, 1)</w:t>
+      </w:r>
+    </w:p>
+    <w:p/>
+    <w:p>
+      <w:r>
+        <w:t>    # (d) Plot the least squares line on the plot with red color</w:t>
+      </w:r>
+    </w:p>
+    <w:p>
+      <w:r>
+        <w:t xml:space="preserve">    </w:t>
+      </w:r>
+      <w:proofErr w:type="spellStart"/>
+      <w:r>
+        <w:t>plt.plot</w:t>
+      </w:r>
+      <w:proofErr w:type="spellEnd"/>
+      <w:r>
+        <w:t>(</w:t>
+      </w:r>
+      <w:proofErr w:type="spellStart"/>
+      <w:r>
+        <w:t>ln_N</w:t>
+      </w:r>
+      <w:proofErr w:type="spellEnd"/>
+      <w:r>
+        <w:t>, slope*</w:t>
+      </w:r>
+      <w:proofErr w:type="spellStart"/>
+      <w:r>
+        <w:t>np.array</w:t>
+      </w:r>
+      <w:proofErr w:type="spellEnd"/>
+      <w:r>
+        <w:t>(</w:t>
+      </w:r>
+      <w:proofErr w:type="spellStart"/>
+      <w:r>
+        <w:t>ln_N</w:t>
+      </w:r>
+      <w:proofErr w:type="spellEnd"/>
+      <w:r>
+        <w:t>) + intercept, 'r')</w:t>
+      </w:r>
+    </w:p>
+    <w:p/>
+    <w:p>
+      <w:r>
+        <w:t>    # (d) Print the equation of the least squares line</w:t>
+      </w:r>
+    </w:p>
+    <w:p>
+      <w:r>
+        <w:t>    print(</w:t>
+      </w:r>
+      <w:proofErr w:type="spellStart"/>
+      <w:r>
+        <w:t>f"The</w:t>
+      </w:r>
+      <w:proofErr w:type="spellEnd"/>
+      <w:r>
+        <w:t xml:space="preserve"> least squares line </w:t>
+      </w:r>
+      <w:proofErr w:type="gramStart"/>
+      <w:r>
+        <w:t>is:</w:t>
+      </w:r>
+      <w:proofErr w:type="gramEnd"/>
+      <w:r>
+        <w:t xml:space="preserve"> </w:t>
+      </w:r>
+      <w:proofErr w:type="spellStart"/>
+      <w:r>
+        <w:t>ln|E</w:t>
+      </w:r>
+      <w:proofErr w:type="spellEnd"/>
+      <w:r>
+        <w:t xml:space="preserve">| = {slope:.4f} </w:t>
+      </w:r>
+      <w:proofErr w:type="spellStart"/>
+      <w:r>
+        <w:t>lnN</w:t>
+      </w:r>
+      <w:proofErr w:type="spellEnd"/>
+      <w:r>
+        <w:t xml:space="preserve"> + {intercept:.4f}")</w:t>
+      </w:r>
+    </w:p>
+    <w:p>
+      <w:r>
+        <w:t xml:space="preserve">    </w:t>
+      </w:r>
+    </w:p>
+    <w:p>
+      <w:r>
+        <w:lastRenderedPageBreak/>
+        <w:t>    # (e) Calculate the convergence rate (-A) from the slope</w:t>
+      </w:r>
+    </w:p>
+    <w:p>
+      <w:r>
+        <w:t xml:space="preserve">    </w:t>
+      </w:r>
+      <w:proofErr w:type="spellStart"/>
+      <w:r>
+        <w:t>convergence_rate</w:t>
+      </w:r>
+      <w:proofErr w:type="spellEnd"/>
+      <w:r>
+        <w:t xml:space="preserve"> = -slope</w:t>
+      </w:r>
+    </w:p>
+    <w:p/>
+    <w:p>
+      <w:r>
+        <w:t>    # (e) Print the convergence rate</w:t>
+      </w:r>
+    </w:p>
+    <w:p>
+      <w:r>
+        <w:t>    print(</w:t>
+      </w:r>
+      <w:proofErr w:type="spellStart"/>
+      <w:r>
+        <w:t>f"The</w:t>
+      </w:r>
+      <w:proofErr w:type="spellEnd"/>
+      <w:r>
+        <w:t xml:space="preserve"> convergence rate of the Binomial Tree method is: {convergence_rate:.4f}")</w:t>
+      </w:r>
+    </w:p>
+    <w:p/>
+    <w:p>
+      <w:r>
+        <w:t>    # Display the plot</w:t>
+      </w:r>
+    </w:p>
+    <w:p>
+      <w:r>
+        <w:t xml:space="preserve">    </w:t>
+      </w:r>
+      <w:proofErr w:type="spellStart"/>
+      <w:r>
+        <w:t>plt.show</w:t>
+      </w:r>
+      <w:proofErr w:type="spellEnd"/>
+      <w:r>
+        <w:t>()</w:t>
       </w:r>
     </w:p>
     <w:sectPr>

</xml_diff>